<commit_message>
Economic analysis and target group
</commit_message>
<xml_diff>
--- a/Univice/Διαγράμματα_Χρηματοοικονομικής_Ανάλυσης+Αγορά_Στόχος.docx
+++ b/Univice/Διαγράμματα_Χρηματοοικονομικής_Ανάλυσης+Αγορά_Στόχος.docx
@@ -70,6 +70,1781 @@
         </w:drawing>
       </w:r>
     </w:p>
+    <w:tbl>
+      <w:tblPr>
+        <w:tblW w:w="0" w:type="auto"/>
+        <w:tblCellMar>
+          <w:top w:w="15" w:type="dxa"/>
+          <w:left w:w="15" w:type="dxa"/>
+          <w:bottom w:w="15" w:type="dxa"/>
+          <w:right w:w="15" w:type="dxa"/>
+        </w:tblCellMar>
+        <w:tblLook w:val="04A0" w:firstRow="1" w:lastRow="0" w:firstColumn="1" w:lastColumn="0" w:noHBand="0" w:noVBand="1"/>
+      </w:tblPr>
+      <w:tblGrid>
+        <w:gridCol w:w="1085"/>
+        <w:gridCol w:w="1603"/>
+        <w:gridCol w:w="1618"/>
+        <w:gridCol w:w="1576"/>
+        <w:gridCol w:w="1346"/>
+        <w:gridCol w:w="1068"/>
+      </w:tblGrid>
+      <w:tr>
+        <w:trPr>
+          <w:trHeight w:val="500"/>
+        </w:trPr>
+        <w:tc>
+          <w:tcPr>
+            <w:tcW w:w="0" w:type="auto"/>
+            <w:tcBorders>
+              <w:top w:val="single" w:sz="4" w:space="0" w:color="8EA9DB"/>
+              <w:left w:val="single" w:sz="4" w:space="0" w:color="8EA9DB"/>
+              <w:bottom w:val="single" w:sz="4" w:space="0" w:color="8EA9DB"/>
+            </w:tcBorders>
+            <w:shd w:val="clear" w:color="auto" w:fill="4472C4"/>
+            <w:tcMar>
+              <w:top w:w="100" w:type="dxa"/>
+              <w:left w:w="100" w:type="dxa"/>
+              <w:bottom w:w="100" w:type="dxa"/>
+              <w:right w:w="100" w:type="dxa"/>
+            </w:tcMar>
+            <w:hideMark/>
+          </w:tcPr>
+          <w:p>
+            <w:pPr>
+              <w:ind w:firstLine="0"/>
+              <w:rPr>
+                <w:rFonts w:ascii="Times New Roman" w:eastAsia="Times New Roman" w:hAnsi="Times New Roman" w:cs="Times New Roman"/>
+                <w:color w:val="auto"/>
+                <w:kern w:val="0"/>
+                <w:sz w:val="24"/>
+                <w:szCs w:val="24"/>
+                <w14:ligatures w14:val="none"/>
+              </w:rPr>
+            </w:pPr>
+            <w:r>
+              <w:rPr>
+                <w:rFonts w:ascii="Arial" w:eastAsia="Times New Roman" w:hAnsi="Arial" w:cs="Arial"/>
+                <w:b/>
+                <w:bCs/>
+                <w:kern w:val="0"/>
+                <w14:ligatures w14:val="none"/>
+              </w:rPr>
+              <w:t>Χρήστες</w:t>
+            </w:r>
+          </w:p>
+        </w:tc>
+        <w:tc>
+          <w:tcPr>
+            <w:tcW w:w="0" w:type="auto"/>
+            <w:tcBorders>
+              <w:top w:val="single" w:sz="4" w:space="0" w:color="8EA9DB"/>
+              <w:bottom w:val="single" w:sz="4" w:space="0" w:color="8EA9DB"/>
+            </w:tcBorders>
+            <w:shd w:val="clear" w:color="auto" w:fill="4472C4"/>
+            <w:tcMar>
+              <w:top w:w="100" w:type="dxa"/>
+              <w:left w:w="100" w:type="dxa"/>
+              <w:bottom w:w="100" w:type="dxa"/>
+              <w:right w:w="100" w:type="dxa"/>
+            </w:tcMar>
+            <w:hideMark/>
+          </w:tcPr>
+          <w:p>
+            <w:pPr>
+              <w:ind w:firstLine="0"/>
+              <w:rPr>
+                <w:rFonts w:ascii="Times New Roman" w:eastAsia="Times New Roman" w:hAnsi="Times New Roman" w:cs="Times New Roman"/>
+                <w:color w:val="auto"/>
+                <w:kern w:val="0"/>
+                <w:sz w:val="24"/>
+                <w:szCs w:val="24"/>
+                <w14:ligatures w14:val="none"/>
+              </w:rPr>
+            </w:pPr>
+            <w:r>
+              <w:rPr>
+                <w:rFonts w:ascii="Arial" w:eastAsia="Times New Roman" w:hAnsi="Arial" w:cs="Arial"/>
+                <w:b/>
+                <w:bCs/>
+                <w:kern w:val="0"/>
+                <w14:ligatures w14:val="none"/>
+              </w:rPr>
+              <w:t>Συνολικά έσοδα (15 ευρώ)</w:t>
+            </w:r>
+          </w:p>
+        </w:tc>
+        <w:tc>
+          <w:tcPr>
+            <w:tcW w:w="0" w:type="auto"/>
+            <w:tcBorders>
+              <w:top w:val="single" w:sz="4" w:space="0" w:color="8EA9DB"/>
+              <w:bottom w:val="single" w:sz="4" w:space="0" w:color="8EA9DB"/>
+            </w:tcBorders>
+            <w:shd w:val="clear" w:color="auto" w:fill="4472C4"/>
+            <w:tcMar>
+              <w:top w:w="100" w:type="dxa"/>
+              <w:left w:w="100" w:type="dxa"/>
+              <w:bottom w:w="100" w:type="dxa"/>
+              <w:right w:w="100" w:type="dxa"/>
+            </w:tcMar>
+            <w:hideMark/>
+          </w:tcPr>
+          <w:p>
+            <w:pPr>
+              <w:ind w:firstLine="0"/>
+              <w:rPr>
+                <w:rFonts w:ascii="Times New Roman" w:eastAsia="Times New Roman" w:hAnsi="Times New Roman" w:cs="Times New Roman"/>
+                <w:color w:val="auto"/>
+                <w:kern w:val="0"/>
+                <w:sz w:val="24"/>
+                <w:szCs w:val="24"/>
+                <w14:ligatures w14:val="none"/>
+              </w:rPr>
+            </w:pPr>
+            <w:r>
+              <w:rPr>
+                <w:rFonts w:ascii="Arial" w:eastAsia="Times New Roman" w:hAnsi="Arial" w:cs="Arial"/>
+                <w:b/>
+                <w:bCs/>
+                <w:kern w:val="0"/>
+                <w14:ligatures w14:val="none"/>
+              </w:rPr>
+              <w:t>Συνολικά έσοδα (50 ευρώ) </w:t>
+            </w:r>
+          </w:p>
+        </w:tc>
+        <w:tc>
+          <w:tcPr>
+            <w:tcW w:w="0" w:type="auto"/>
+            <w:tcBorders>
+              <w:top w:val="single" w:sz="4" w:space="0" w:color="8EA9DB"/>
+              <w:bottom w:val="single" w:sz="4" w:space="0" w:color="8EA9DB"/>
+            </w:tcBorders>
+            <w:shd w:val="clear" w:color="auto" w:fill="4472C4"/>
+            <w:tcMar>
+              <w:top w:w="100" w:type="dxa"/>
+              <w:left w:w="100" w:type="dxa"/>
+              <w:bottom w:w="100" w:type="dxa"/>
+              <w:right w:w="100" w:type="dxa"/>
+            </w:tcMar>
+            <w:hideMark/>
+          </w:tcPr>
+          <w:p>
+            <w:pPr>
+              <w:ind w:firstLine="0"/>
+              <w:rPr>
+                <w:rFonts w:ascii="Times New Roman" w:eastAsia="Times New Roman" w:hAnsi="Times New Roman" w:cs="Times New Roman"/>
+                <w:color w:val="auto"/>
+                <w:kern w:val="0"/>
+                <w:sz w:val="24"/>
+                <w:szCs w:val="24"/>
+                <w14:ligatures w14:val="none"/>
+              </w:rPr>
+            </w:pPr>
+            <w:r>
+              <w:rPr>
+                <w:rFonts w:ascii="Arial" w:eastAsia="Times New Roman" w:hAnsi="Arial" w:cs="Arial"/>
+                <w:b/>
+                <w:bCs/>
+                <w:kern w:val="0"/>
+                <w14:ligatures w14:val="none"/>
+              </w:rPr>
+              <w:t>Συνολικές πωλήσεις </w:t>
+            </w:r>
+          </w:p>
+        </w:tc>
+        <w:tc>
+          <w:tcPr>
+            <w:tcW w:w="0" w:type="auto"/>
+            <w:tcBorders>
+              <w:top w:val="single" w:sz="4" w:space="0" w:color="8EA9DB"/>
+              <w:bottom w:val="single" w:sz="4" w:space="0" w:color="8EA9DB"/>
+            </w:tcBorders>
+            <w:shd w:val="clear" w:color="auto" w:fill="4472C4"/>
+            <w:tcMar>
+              <w:top w:w="100" w:type="dxa"/>
+              <w:left w:w="100" w:type="dxa"/>
+              <w:bottom w:w="100" w:type="dxa"/>
+              <w:right w:w="100" w:type="dxa"/>
+            </w:tcMar>
+            <w:hideMark/>
+          </w:tcPr>
+          <w:p>
+            <w:pPr>
+              <w:ind w:firstLine="0"/>
+              <w:rPr>
+                <w:rFonts w:ascii="Times New Roman" w:eastAsia="Times New Roman" w:hAnsi="Times New Roman" w:cs="Times New Roman"/>
+                <w:color w:val="auto"/>
+                <w:kern w:val="0"/>
+                <w:sz w:val="24"/>
+                <w:szCs w:val="24"/>
+                <w14:ligatures w14:val="none"/>
+              </w:rPr>
+            </w:pPr>
+            <w:r>
+              <w:rPr>
+                <w:rFonts w:ascii="Arial" w:eastAsia="Times New Roman" w:hAnsi="Arial" w:cs="Arial"/>
+                <w:b/>
+                <w:bCs/>
+                <w:kern w:val="0"/>
+                <w14:ligatures w14:val="none"/>
+              </w:rPr>
+              <w:t>Συνολικά Έξοδα</w:t>
+            </w:r>
+          </w:p>
+        </w:tc>
+        <w:tc>
+          <w:tcPr>
+            <w:tcW w:w="0" w:type="auto"/>
+            <w:tcBorders>
+              <w:top w:val="single" w:sz="4" w:space="0" w:color="8EA9DB"/>
+              <w:bottom w:val="single" w:sz="4" w:space="0" w:color="8EA9DB"/>
+              <w:right w:val="single" w:sz="4" w:space="0" w:color="8EA9DB"/>
+            </w:tcBorders>
+            <w:shd w:val="clear" w:color="auto" w:fill="4472C4"/>
+            <w:tcMar>
+              <w:top w:w="100" w:type="dxa"/>
+              <w:left w:w="100" w:type="dxa"/>
+              <w:bottom w:w="100" w:type="dxa"/>
+              <w:right w:w="100" w:type="dxa"/>
+            </w:tcMar>
+            <w:hideMark/>
+          </w:tcPr>
+          <w:p>
+            <w:pPr>
+              <w:ind w:firstLine="0"/>
+              <w:rPr>
+                <w:rFonts w:ascii="Times New Roman" w:eastAsia="Times New Roman" w:hAnsi="Times New Roman" w:cs="Times New Roman"/>
+                <w:color w:val="auto"/>
+                <w:kern w:val="0"/>
+                <w:sz w:val="24"/>
+                <w:szCs w:val="24"/>
+                <w14:ligatures w14:val="none"/>
+              </w:rPr>
+            </w:pPr>
+            <w:r>
+              <w:rPr>
+                <w:rFonts w:ascii="Arial" w:eastAsia="Times New Roman" w:hAnsi="Arial" w:cs="Arial"/>
+                <w:b/>
+                <w:bCs/>
+                <w:kern w:val="0"/>
+                <w14:ligatures w14:val="none"/>
+              </w:rPr>
+              <w:t>Κέρδη</w:t>
+            </w:r>
+          </w:p>
+        </w:tc>
+      </w:tr>
+      <w:tr>
+        <w:trPr>
+          <w:trHeight w:val="500"/>
+        </w:trPr>
+        <w:tc>
+          <w:tcPr>
+            <w:tcW w:w="0" w:type="auto"/>
+            <w:tcBorders>
+              <w:top w:val="single" w:sz="4" w:space="0" w:color="8EA9DB"/>
+              <w:left w:val="single" w:sz="4" w:space="0" w:color="8EA9DB"/>
+              <w:bottom w:val="single" w:sz="4" w:space="0" w:color="8EA9DB"/>
+            </w:tcBorders>
+            <w:shd w:val="clear" w:color="auto" w:fill="D9E1F2"/>
+            <w:tcMar>
+              <w:top w:w="100" w:type="dxa"/>
+              <w:left w:w="100" w:type="dxa"/>
+              <w:bottom w:w="100" w:type="dxa"/>
+              <w:right w:w="100" w:type="dxa"/>
+            </w:tcMar>
+            <w:hideMark/>
+          </w:tcPr>
+          <w:p>
+            <w:pPr>
+              <w:ind w:firstLine="0"/>
+              <w:rPr>
+                <w:rFonts w:ascii="Times New Roman" w:eastAsia="Times New Roman" w:hAnsi="Times New Roman" w:cs="Times New Roman"/>
+                <w:color w:val="auto"/>
+                <w:kern w:val="0"/>
+                <w:sz w:val="24"/>
+                <w:szCs w:val="24"/>
+                <w14:ligatures w14:val="none"/>
+              </w:rPr>
+            </w:pPr>
+            <w:r>
+              <w:rPr>
+                <w:rFonts w:ascii="Arial" w:eastAsia="Times New Roman" w:hAnsi="Arial" w:cs="Arial"/>
+                <w:kern w:val="0"/>
+                <w:sz w:val="24"/>
+                <w:szCs w:val="24"/>
+                <w:shd w:val="clear" w:color="auto" w:fill="FFFFFF"/>
+                <w14:ligatures w14:val="none"/>
+              </w:rPr>
+              <w:t>0</w:t>
+            </w:r>
+          </w:p>
+        </w:tc>
+        <w:tc>
+          <w:tcPr>
+            <w:tcW w:w="0" w:type="auto"/>
+            <w:tcBorders>
+              <w:top w:val="single" w:sz="4" w:space="0" w:color="8EA9DB"/>
+              <w:bottom w:val="single" w:sz="4" w:space="0" w:color="8EA9DB"/>
+            </w:tcBorders>
+            <w:shd w:val="clear" w:color="auto" w:fill="D9E1F2"/>
+            <w:tcMar>
+              <w:top w:w="100" w:type="dxa"/>
+              <w:left w:w="100" w:type="dxa"/>
+              <w:bottom w:w="100" w:type="dxa"/>
+              <w:right w:w="100" w:type="dxa"/>
+            </w:tcMar>
+            <w:hideMark/>
+          </w:tcPr>
+          <w:p>
+            <w:pPr>
+              <w:ind w:firstLine="0"/>
+              <w:rPr>
+                <w:rFonts w:ascii="Times New Roman" w:eastAsia="Times New Roman" w:hAnsi="Times New Roman" w:cs="Times New Roman"/>
+                <w:color w:val="auto"/>
+                <w:kern w:val="0"/>
+                <w:sz w:val="24"/>
+                <w:szCs w:val="24"/>
+                <w14:ligatures w14:val="none"/>
+              </w:rPr>
+            </w:pPr>
+            <w:r>
+              <w:rPr>
+                <w:rFonts w:ascii="Arial" w:eastAsia="Times New Roman" w:hAnsi="Arial" w:cs="Arial"/>
+                <w:kern w:val="0"/>
+                <w:sz w:val="24"/>
+                <w:szCs w:val="24"/>
+                <w:shd w:val="clear" w:color="auto" w:fill="FFFFFF"/>
+                <w14:ligatures w14:val="none"/>
+              </w:rPr>
+              <w:t>0</w:t>
+            </w:r>
+          </w:p>
+        </w:tc>
+        <w:tc>
+          <w:tcPr>
+            <w:tcW w:w="0" w:type="auto"/>
+            <w:tcBorders>
+              <w:top w:val="single" w:sz="4" w:space="0" w:color="8EA9DB"/>
+              <w:bottom w:val="single" w:sz="4" w:space="0" w:color="8EA9DB"/>
+            </w:tcBorders>
+            <w:shd w:val="clear" w:color="auto" w:fill="D9E1F2"/>
+            <w:tcMar>
+              <w:top w:w="100" w:type="dxa"/>
+              <w:left w:w="100" w:type="dxa"/>
+              <w:bottom w:w="100" w:type="dxa"/>
+              <w:right w:w="100" w:type="dxa"/>
+            </w:tcMar>
+            <w:hideMark/>
+          </w:tcPr>
+          <w:p>
+            <w:pPr>
+              <w:ind w:firstLine="0"/>
+              <w:rPr>
+                <w:rFonts w:ascii="Times New Roman" w:eastAsia="Times New Roman" w:hAnsi="Times New Roman" w:cs="Times New Roman"/>
+                <w:color w:val="auto"/>
+                <w:kern w:val="0"/>
+                <w:sz w:val="24"/>
+                <w:szCs w:val="24"/>
+                <w14:ligatures w14:val="none"/>
+              </w:rPr>
+            </w:pPr>
+            <w:r>
+              <w:rPr>
+                <w:rFonts w:ascii="Arial" w:eastAsia="Times New Roman" w:hAnsi="Arial" w:cs="Arial"/>
+                <w:kern w:val="0"/>
+                <w:sz w:val="24"/>
+                <w:szCs w:val="24"/>
+                <w:shd w:val="clear" w:color="auto" w:fill="FFFFFF"/>
+                <w14:ligatures w14:val="none"/>
+              </w:rPr>
+              <w:t>0</w:t>
+            </w:r>
+          </w:p>
+        </w:tc>
+        <w:tc>
+          <w:tcPr>
+            <w:tcW w:w="0" w:type="auto"/>
+            <w:tcBorders>
+              <w:top w:val="single" w:sz="4" w:space="0" w:color="8EA9DB"/>
+              <w:bottom w:val="single" w:sz="4" w:space="0" w:color="8EA9DB"/>
+            </w:tcBorders>
+            <w:shd w:val="clear" w:color="auto" w:fill="D9E1F2"/>
+            <w:tcMar>
+              <w:top w:w="100" w:type="dxa"/>
+              <w:left w:w="100" w:type="dxa"/>
+              <w:bottom w:w="100" w:type="dxa"/>
+              <w:right w:w="100" w:type="dxa"/>
+            </w:tcMar>
+            <w:hideMark/>
+          </w:tcPr>
+          <w:p>
+            <w:pPr>
+              <w:ind w:firstLine="0"/>
+              <w:rPr>
+                <w:rFonts w:ascii="Times New Roman" w:eastAsia="Times New Roman" w:hAnsi="Times New Roman" w:cs="Times New Roman"/>
+                <w:color w:val="auto"/>
+                <w:kern w:val="0"/>
+                <w:sz w:val="24"/>
+                <w:szCs w:val="24"/>
+                <w14:ligatures w14:val="none"/>
+              </w:rPr>
+            </w:pPr>
+            <w:r>
+              <w:rPr>
+                <w:rFonts w:ascii="Arial" w:eastAsia="Times New Roman" w:hAnsi="Arial" w:cs="Arial"/>
+                <w:kern w:val="0"/>
+                <w:sz w:val="24"/>
+                <w:szCs w:val="24"/>
+                <w:shd w:val="clear" w:color="auto" w:fill="FFFFFF"/>
+                <w14:ligatures w14:val="none"/>
+              </w:rPr>
+              <w:t>0</w:t>
+            </w:r>
+          </w:p>
+        </w:tc>
+        <w:tc>
+          <w:tcPr>
+            <w:tcW w:w="0" w:type="auto"/>
+            <w:tcBorders>
+              <w:top w:val="single" w:sz="4" w:space="0" w:color="8EA9DB"/>
+              <w:bottom w:val="single" w:sz="4" w:space="0" w:color="8EA9DB"/>
+            </w:tcBorders>
+            <w:shd w:val="clear" w:color="auto" w:fill="D9E1F2"/>
+            <w:tcMar>
+              <w:top w:w="100" w:type="dxa"/>
+              <w:left w:w="100" w:type="dxa"/>
+              <w:bottom w:w="100" w:type="dxa"/>
+              <w:right w:w="100" w:type="dxa"/>
+            </w:tcMar>
+            <w:hideMark/>
+          </w:tcPr>
+          <w:p>
+            <w:pPr>
+              <w:ind w:firstLine="0"/>
+              <w:rPr>
+                <w:rFonts w:ascii="Times New Roman" w:eastAsia="Times New Roman" w:hAnsi="Times New Roman" w:cs="Times New Roman"/>
+                <w:color w:val="auto"/>
+                <w:kern w:val="0"/>
+                <w:sz w:val="24"/>
+                <w:szCs w:val="24"/>
+                <w14:ligatures w14:val="none"/>
+              </w:rPr>
+            </w:pPr>
+            <w:r>
+              <w:rPr>
+                <w:rFonts w:ascii="Arial" w:eastAsia="Times New Roman" w:hAnsi="Arial" w:cs="Arial"/>
+                <w:kern w:val="0"/>
+                <w:sz w:val="24"/>
+                <w:szCs w:val="24"/>
+                <w:shd w:val="clear" w:color="auto" w:fill="FFFFFF"/>
+                <w14:ligatures w14:val="none"/>
+              </w:rPr>
+              <w:t>40,000</w:t>
+            </w:r>
+          </w:p>
+        </w:tc>
+        <w:tc>
+          <w:tcPr>
+            <w:tcW w:w="0" w:type="auto"/>
+            <w:tcBorders>
+              <w:top w:val="single" w:sz="4" w:space="0" w:color="8EA9DB"/>
+              <w:bottom w:val="single" w:sz="4" w:space="0" w:color="8EA9DB"/>
+              <w:right w:val="single" w:sz="4" w:space="0" w:color="8EA9DB"/>
+            </w:tcBorders>
+            <w:shd w:val="clear" w:color="auto" w:fill="D9E1F2"/>
+            <w:tcMar>
+              <w:top w:w="100" w:type="dxa"/>
+              <w:left w:w="100" w:type="dxa"/>
+              <w:bottom w:w="100" w:type="dxa"/>
+              <w:right w:w="100" w:type="dxa"/>
+            </w:tcMar>
+            <w:hideMark/>
+          </w:tcPr>
+          <w:p>
+            <w:pPr>
+              <w:ind w:firstLine="0"/>
+              <w:rPr>
+                <w:rFonts w:ascii="Times New Roman" w:eastAsia="Times New Roman" w:hAnsi="Times New Roman" w:cs="Times New Roman"/>
+                <w:color w:val="auto"/>
+                <w:kern w:val="0"/>
+                <w:sz w:val="24"/>
+                <w:szCs w:val="24"/>
+                <w14:ligatures w14:val="none"/>
+              </w:rPr>
+            </w:pPr>
+            <w:r>
+              <w:rPr>
+                <w:rFonts w:ascii="Arial" w:eastAsia="Times New Roman" w:hAnsi="Arial" w:cs="Arial"/>
+                <w:kern w:val="0"/>
+                <w:sz w:val="24"/>
+                <w:szCs w:val="24"/>
+                <w:shd w:val="clear" w:color="auto" w:fill="FFFFFF"/>
+                <w14:ligatures w14:val="none"/>
+              </w:rPr>
+              <w:t>0</w:t>
+            </w:r>
+          </w:p>
+        </w:tc>
+      </w:tr>
+      <w:tr>
+        <w:trPr>
+          <w:trHeight w:val="500"/>
+        </w:trPr>
+        <w:tc>
+          <w:tcPr>
+            <w:tcW w:w="0" w:type="auto"/>
+            <w:tcBorders>
+              <w:top w:val="single" w:sz="4" w:space="0" w:color="8EA9DB"/>
+              <w:left w:val="single" w:sz="4" w:space="0" w:color="8EA9DB"/>
+              <w:bottom w:val="single" w:sz="4" w:space="0" w:color="8EA9DB"/>
+            </w:tcBorders>
+            <w:tcMar>
+              <w:top w:w="100" w:type="dxa"/>
+              <w:left w:w="100" w:type="dxa"/>
+              <w:bottom w:w="100" w:type="dxa"/>
+              <w:right w:w="100" w:type="dxa"/>
+            </w:tcMar>
+            <w:hideMark/>
+          </w:tcPr>
+          <w:p>
+            <w:pPr>
+              <w:ind w:firstLine="0"/>
+              <w:rPr>
+                <w:rFonts w:ascii="Times New Roman" w:eastAsia="Times New Roman" w:hAnsi="Times New Roman" w:cs="Times New Roman"/>
+                <w:color w:val="auto"/>
+                <w:kern w:val="0"/>
+                <w:sz w:val="24"/>
+                <w:szCs w:val="24"/>
+                <w14:ligatures w14:val="none"/>
+              </w:rPr>
+            </w:pPr>
+            <w:r>
+              <w:rPr>
+                <w:rFonts w:ascii="Arial" w:eastAsia="Times New Roman" w:hAnsi="Arial" w:cs="Arial"/>
+                <w:kern w:val="0"/>
+                <w:sz w:val="24"/>
+                <w:szCs w:val="24"/>
+                <w:shd w:val="clear" w:color="auto" w:fill="FFFFFF"/>
+                <w14:ligatures w14:val="none"/>
+              </w:rPr>
+              <w:t>500</w:t>
+            </w:r>
+          </w:p>
+        </w:tc>
+        <w:tc>
+          <w:tcPr>
+            <w:tcW w:w="0" w:type="auto"/>
+            <w:tcBorders>
+              <w:top w:val="single" w:sz="4" w:space="0" w:color="8EA9DB"/>
+              <w:bottom w:val="single" w:sz="4" w:space="0" w:color="8EA9DB"/>
+            </w:tcBorders>
+            <w:tcMar>
+              <w:top w:w="100" w:type="dxa"/>
+              <w:left w:w="100" w:type="dxa"/>
+              <w:bottom w:w="100" w:type="dxa"/>
+              <w:right w:w="100" w:type="dxa"/>
+            </w:tcMar>
+            <w:hideMark/>
+          </w:tcPr>
+          <w:p>
+            <w:pPr>
+              <w:ind w:firstLine="0"/>
+              <w:rPr>
+                <w:rFonts w:ascii="Times New Roman" w:eastAsia="Times New Roman" w:hAnsi="Times New Roman" w:cs="Times New Roman"/>
+                <w:color w:val="auto"/>
+                <w:kern w:val="0"/>
+                <w:sz w:val="24"/>
+                <w:szCs w:val="24"/>
+                <w14:ligatures w14:val="none"/>
+              </w:rPr>
+            </w:pPr>
+            <w:r>
+              <w:rPr>
+                <w:rFonts w:ascii="Arial" w:eastAsia="Times New Roman" w:hAnsi="Arial" w:cs="Arial"/>
+                <w:kern w:val="0"/>
+                <w:sz w:val="24"/>
+                <w:szCs w:val="24"/>
+                <w:shd w:val="clear" w:color="auto" w:fill="FFFFFF"/>
+                <w14:ligatures w14:val="none"/>
+              </w:rPr>
+              <w:t>6,000</w:t>
+            </w:r>
+          </w:p>
+        </w:tc>
+        <w:tc>
+          <w:tcPr>
+            <w:tcW w:w="0" w:type="auto"/>
+            <w:tcBorders>
+              <w:top w:val="single" w:sz="4" w:space="0" w:color="8EA9DB"/>
+              <w:bottom w:val="single" w:sz="4" w:space="0" w:color="8EA9DB"/>
+            </w:tcBorders>
+            <w:tcMar>
+              <w:top w:w="100" w:type="dxa"/>
+              <w:left w:w="100" w:type="dxa"/>
+              <w:bottom w:w="100" w:type="dxa"/>
+              <w:right w:w="100" w:type="dxa"/>
+            </w:tcMar>
+            <w:hideMark/>
+          </w:tcPr>
+          <w:p>
+            <w:pPr>
+              <w:ind w:firstLine="0"/>
+              <w:rPr>
+                <w:rFonts w:ascii="Times New Roman" w:eastAsia="Times New Roman" w:hAnsi="Times New Roman" w:cs="Times New Roman"/>
+                <w:color w:val="auto"/>
+                <w:kern w:val="0"/>
+                <w:sz w:val="24"/>
+                <w:szCs w:val="24"/>
+                <w14:ligatures w14:val="none"/>
+              </w:rPr>
+            </w:pPr>
+            <w:r>
+              <w:rPr>
+                <w:rFonts w:ascii="Arial" w:eastAsia="Times New Roman" w:hAnsi="Arial" w:cs="Arial"/>
+                <w:kern w:val="0"/>
+                <w:sz w:val="24"/>
+                <w:szCs w:val="24"/>
+                <w:shd w:val="clear" w:color="auto" w:fill="FFFFFF"/>
+                <w14:ligatures w14:val="none"/>
+              </w:rPr>
+              <w:t>5,000</w:t>
+            </w:r>
+          </w:p>
+        </w:tc>
+        <w:tc>
+          <w:tcPr>
+            <w:tcW w:w="0" w:type="auto"/>
+            <w:tcBorders>
+              <w:top w:val="single" w:sz="4" w:space="0" w:color="8EA9DB"/>
+              <w:bottom w:val="single" w:sz="4" w:space="0" w:color="8EA9DB"/>
+            </w:tcBorders>
+            <w:tcMar>
+              <w:top w:w="100" w:type="dxa"/>
+              <w:left w:w="100" w:type="dxa"/>
+              <w:bottom w:w="100" w:type="dxa"/>
+              <w:right w:w="100" w:type="dxa"/>
+            </w:tcMar>
+            <w:hideMark/>
+          </w:tcPr>
+          <w:p>
+            <w:pPr>
+              <w:ind w:firstLine="0"/>
+              <w:rPr>
+                <w:rFonts w:ascii="Times New Roman" w:eastAsia="Times New Roman" w:hAnsi="Times New Roman" w:cs="Times New Roman"/>
+                <w:color w:val="auto"/>
+                <w:kern w:val="0"/>
+                <w:sz w:val="24"/>
+                <w:szCs w:val="24"/>
+                <w14:ligatures w14:val="none"/>
+              </w:rPr>
+            </w:pPr>
+            <w:r>
+              <w:rPr>
+                <w:rFonts w:ascii="Arial" w:eastAsia="Times New Roman" w:hAnsi="Arial" w:cs="Arial"/>
+                <w:kern w:val="0"/>
+                <w:sz w:val="24"/>
+                <w:szCs w:val="24"/>
+                <w:shd w:val="clear" w:color="auto" w:fill="FFFFFF"/>
+                <w14:ligatures w14:val="none"/>
+              </w:rPr>
+              <w:t>11,000</w:t>
+            </w:r>
+          </w:p>
+        </w:tc>
+        <w:tc>
+          <w:tcPr>
+            <w:tcW w:w="0" w:type="auto"/>
+            <w:tcBorders>
+              <w:top w:val="single" w:sz="4" w:space="0" w:color="8EA9DB"/>
+              <w:bottom w:val="single" w:sz="4" w:space="0" w:color="8EA9DB"/>
+            </w:tcBorders>
+            <w:tcMar>
+              <w:top w:w="100" w:type="dxa"/>
+              <w:left w:w="100" w:type="dxa"/>
+              <w:bottom w:w="100" w:type="dxa"/>
+              <w:right w:w="100" w:type="dxa"/>
+            </w:tcMar>
+            <w:hideMark/>
+          </w:tcPr>
+          <w:p>
+            <w:pPr>
+              <w:ind w:firstLine="0"/>
+              <w:rPr>
+                <w:rFonts w:ascii="Times New Roman" w:eastAsia="Times New Roman" w:hAnsi="Times New Roman" w:cs="Times New Roman"/>
+                <w:color w:val="auto"/>
+                <w:kern w:val="0"/>
+                <w:sz w:val="24"/>
+                <w:szCs w:val="24"/>
+                <w14:ligatures w14:val="none"/>
+              </w:rPr>
+            </w:pPr>
+            <w:r>
+              <w:rPr>
+                <w:rFonts w:ascii="Arial" w:eastAsia="Times New Roman" w:hAnsi="Arial" w:cs="Arial"/>
+                <w:kern w:val="0"/>
+                <w:sz w:val="24"/>
+                <w:szCs w:val="24"/>
+                <w:shd w:val="clear" w:color="auto" w:fill="FFFFFF"/>
+                <w14:ligatures w14:val="none"/>
+              </w:rPr>
+              <w:t>36,000</w:t>
+            </w:r>
+          </w:p>
+        </w:tc>
+        <w:tc>
+          <w:tcPr>
+            <w:tcW w:w="0" w:type="auto"/>
+            <w:tcBorders>
+              <w:top w:val="single" w:sz="4" w:space="0" w:color="8EA9DB"/>
+              <w:bottom w:val="single" w:sz="4" w:space="0" w:color="8EA9DB"/>
+              <w:right w:val="single" w:sz="4" w:space="0" w:color="8EA9DB"/>
+            </w:tcBorders>
+            <w:tcMar>
+              <w:top w:w="100" w:type="dxa"/>
+              <w:left w:w="100" w:type="dxa"/>
+              <w:bottom w:w="100" w:type="dxa"/>
+              <w:right w:w="100" w:type="dxa"/>
+            </w:tcMar>
+            <w:hideMark/>
+          </w:tcPr>
+          <w:p>
+            <w:pPr>
+              <w:ind w:firstLine="0"/>
+              <w:rPr>
+                <w:rFonts w:ascii="Times New Roman" w:eastAsia="Times New Roman" w:hAnsi="Times New Roman" w:cs="Times New Roman"/>
+                <w:color w:val="auto"/>
+                <w:kern w:val="0"/>
+                <w:sz w:val="24"/>
+                <w:szCs w:val="24"/>
+                <w14:ligatures w14:val="none"/>
+              </w:rPr>
+            </w:pPr>
+            <w:r>
+              <w:rPr>
+                <w:rFonts w:ascii="Arial" w:eastAsia="Times New Roman" w:hAnsi="Arial" w:cs="Arial"/>
+                <w:kern w:val="0"/>
+                <w:sz w:val="24"/>
+                <w:szCs w:val="24"/>
+                <w:shd w:val="clear" w:color="auto" w:fill="FFFFFF"/>
+                <w14:ligatures w14:val="none"/>
+              </w:rPr>
+              <w:t>-25,000</w:t>
+            </w:r>
+          </w:p>
+        </w:tc>
+      </w:tr>
+      <w:tr>
+        <w:trPr>
+          <w:trHeight w:val="500"/>
+        </w:trPr>
+        <w:tc>
+          <w:tcPr>
+            <w:tcW w:w="0" w:type="auto"/>
+            <w:tcBorders>
+              <w:top w:val="single" w:sz="4" w:space="0" w:color="8EA9DB"/>
+              <w:left w:val="single" w:sz="4" w:space="0" w:color="8EA9DB"/>
+              <w:bottom w:val="single" w:sz="4" w:space="0" w:color="8EA9DB"/>
+            </w:tcBorders>
+            <w:shd w:val="clear" w:color="auto" w:fill="D9E1F2"/>
+            <w:tcMar>
+              <w:top w:w="100" w:type="dxa"/>
+              <w:left w:w="100" w:type="dxa"/>
+              <w:bottom w:w="100" w:type="dxa"/>
+              <w:right w:w="100" w:type="dxa"/>
+            </w:tcMar>
+            <w:hideMark/>
+          </w:tcPr>
+          <w:p>
+            <w:pPr>
+              <w:ind w:firstLine="0"/>
+              <w:rPr>
+                <w:rFonts w:ascii="Times New Roman" w:eastAsia="Times New Roman" w:hAnsi="Times New Roman" w:cs="Times New Roman"/>
+                <w:color w:val="auto"/>
+                <w:kern w:val="0"/>
+                <w:sz w:val="24"/>
+                <w:szCs w:val="24"/>
+                <w14:ligatures w14:val="none"/>
+              </w:rPr>
+            </w:pPr>
+            <w:r>
+              <w:rPr>
+                <w:rFonts w:ascii="Arial" w:eastAsia="Times New Roman" w:hAnsi="Arial" w:cs="Arial"/>
+                <w:kern w:val="0"/>
+                <w:sz w:val="24"/>
+                <w:szCs w:val="24"/>
+                <w:shd w:val="clear" w:color="auto" w:fill="FFFFFF"/>
+                <w14:ligatures w14:val="none"/>
+              </w:rPr>
+              <w:t>2,000</w:t>
+            </w:r>
+          </w:p>
+        </w:tc>
+        <w:tc>
+          <w:tcPr>
+            <w:tcW w:w="0" w:type="auto"/>
+            <w:tcBorders>
+              <w:top w:val="single" w:sz="4" w:space="0" w:color="8EA9DB"/>
+              <w:bottom w:val="single" w:sz="4" w:space="0" w:color="8EA9DB"/>
+            </w:tcBorders>
+            <w:shd w:val="clear" w:color="auto" w:fill="D9E1F2"/>
+            <w:tcMar>
+              <w:top w:w="100" w:type="dxa"/>
+              <w:left w:w="100" w:type="dxa"/>
+              <w:bottom w:w="100" w:type="dxa"/>
+              <w:right w:w="100" w:type="dxa"/>
+            </w:tcMar>
+            <w:hideMark/>
+          </w:tcPr>
+          <w:p>
+            <w:pPr>
+              <w:ind w:firstLine="0"/>
+              <w:rPr>
+                <w:rFonts w:ascii="Times New Roman" w:eastAsia="Times New Roman" w:hAnsi="Times New Roman" w:cs="Times New Roman"/>
+                <w:color w:val="auto"/>
+                <w:kern w:val="0"/>
+                <w:sz w:val="24"/>
+                <w:szCs w:val="24"/>
+                <w14:ligatures w14:val="none"/>
+              </w:rPr>
+            </w:pPr>
+            <w:r>
+              <w:rPr>
+                <w:rFonts w:ascii="Arial" w:eastAsia="Times New Roman" w:hAnsi="Arial" w:cs="Arial"/>
+                <w:kern w:val="0"/>
+                <w:sz w:val="24"/>
+                <w:szCs w:val="24"/>
+                <w:shd w:val="clear" w:color="auto" w:fill="FFFFFF"/>
+                <w14:ligatures w14:val="none"/>
+              </w:rPr>
+              <w:t>24,000</w:t>
+            </w:r>
+          </w:p>
+        </w:tc>
+        <w:tc>
+          <w:tcPr>
+            <w:tcW w:w="0" w:type="auto"/>
+            <w:tcBorders>
+              <w:top w:val="single" w:sz="4" w:space="0" w:color="8EA9DB"/>
+              <w:bottom w:val="single" w:sz="4" w:space="0" w:color="8EA9DB"/>
+            </w:tcBorders>
+            <w:shd w:val="clear" w:color="auto" w:fill="D9E1F2"/>
+            <w:tcMar>
+              <w:top w:w="100" w:type="dxa"/>
+              <w:left w:w="100" w:type="dxa"/>
+              <w:bottom w:w="100" w:type="dxa"/>
+              <w:right w:w="100" w:type="dxa"/>
+            </w:tcMar>
+            <w:hideMark/>
+          </w:tcPr>
+          <w:p>
+            <w:pPr>
+              <w:ind w:firstLine="0"/>
+              <w:rPr>
+                <w:rFonts w:ascii="Times New Roman" w:eastAsia="Times New Roman" w:hAnsi="Times New Roman" w:cs="Times New Roman"/>
+                <w:color w:val="auto"/>
+                <w:kern w:val="0"/>
+                <w:sz w:val="24"/>
+                <w:szCs w:val="24"/>
+                <w14:ligatures w14:val="none"/>
+              </w:rPr>
+            </w:pPr>
+            <w:r>
+              <w:rPr>
+                <w:rFonts w:ascii="Arial" w:eastAsia="Times New Roman" w:hAnsi="Arial" w:cs="Arial"/>
+                <w:kern w:val="0"/>
+                <w:sz w:val="24"/>
+                <w:szCs w:val="24"/>
+                <w:shd w:val="clear" w:color="auto" w:fill="FFFFFF"/>
+                <w14:ligatures w14:val="none"/>
+              </w:rPr>
+              <w:t>20,000</w:t>
+            </w:r>
+          </w:p>
+        </w:tc>
+        <w:tc>
+          <w:tcPr>
+            <w:tcW w:w="0" w:type="auto"/>
+            <w:tcBorders>
+              <w:top w:val="single" w:sz="4" w:space="0" w:color="8EA9DB"/>
+              <w:bottom w:val="single" w:sz="4" w:space="0" w:color="8EA9DB"/>
+            </w:tcBorders>
+            <w:shd w:val="clear" w:color="auto" w:fill="D9E1F2"/>
+            <w:tcMar>
+              <w:top w:w="100" w:type="dxa"/>
+              <w:left w:w="100" w:type="dxa"/>
+              <w:bottom w:w="100" w:type="dxa"/>
+              <w:right w:w="100" w:type="dxa"/>
+            </w:tcMar>
+            <w:hideMark/>
+          </w:tcPr>
+          <w:p>
+            <w:pPr>
+              <w:ind w:firstLine="0"/>
+              <w:rPr>
+                <w:rFonts w:ascii="Times New Roman" w:eastAsia="Times New Roman" w:hAnsi="Times New Roman" w:cs="Times New Roman"/>
+                <w:color w:val="auto"/>
+                <w:kern w:val="0"/>
+                <w:sz w:val="24"/>
+                <w:szCs w:val="24"/>
+                <w14:ligatures w14:val="none"/>
+              </w:rPr>
+            </w:pPr>
+            <w:r>
+              <w:rPr>
+                <w:rFonts w:ascii="Arial" w:eastAsia="Times New Roman" w:hAnsi="Arial" w:cs="Arial"/>
+                <w:kern w:val="0"/>
+                <w:sz w:val="24"/>
+                <w:szCs w:val="24"/>
+                <w:shd w:val="clear" w:color="auto" w:fill="FFFFFF"/>
+                <w14:ligatures w14:val="none"/>
+              </w:rPr>
+              <w:t>44,000</w:t>
+            </w:r>
+          </w:p>
+        </w:tc>
+        <w:tc>
+          <w:tcPr>
+            <w:tcW w:w="0" w:type="auto"/>
+            <w:tcBorders>
+              <w:top w:val="single" w:sz="4" w:space="0" w:color="8EA9DB"/>
+              <w:bottom w:val="single" w:sz="4" w:space="0" w:color="8EA9DB"/>
+            </w:tcBorders>
+            <w:shd w:val="clear" w:color="auto" w:fill="D9E1F2"/>
+            <w:tcMar>
+              <w:top w:w="100" w:type="dxa"/>
+              <w:left w:w="100" w:type="dxa"/>
+              <w:bottom w:w="100" w:type="dxa"/>
+              <w:right w:w="100" w:type="dxa"/>
+            </w:tcMar>
+            <w:hideMark/>
+          </w:tcPr>
+          <w:p>
+            <w:pPr>
+              <w:ind w:firstLine="0"/>
+              <w:rPr>
+                <w:rFonts w:ascii="Times New Roman" w:eastAsia="Times New Roman" w:hAnsi="Times New Roman" w:cs="Times New Roman"/>
+                <w:color w:val="auto"/>
+                <w:kern w:val="0"/>
+                <w:sz w:val="24"/>
+                <w:szCs w:val="24"/>
+                <w14:ligatures w14:val="none"/>
+              </w:rPr>
+            </w:pPr>
+            <w:r>
+              <w:rPr>
+                <w:rFonts w:ascii="Arial" w:eastAsia="Times New Roman" w:hAnsi="Arial" w:cs="Arial"/>
+                <w:kern w:val="0"/>
+                <w:sz w:val="24"/>
+                <w:szCs w:val="24"/>
+                <w:shd w:val="clear" w:color="auto" w:fill="FFFFFF"/>
+                <w14:ligatures w14:val="none"/>
+              </w:rPr>
+              <w:t>50,000</w:t>
+            </w:r>
+          </w:p>
+        </w:tc>
+        <w:tc>
+          <w:tcPr>
+            <w:tcW w:w="0" w:type="auto"/>
+            <w:tcBorders>
+              <w:top w:val="single" w:sz="4" w:space="0" w:color="8EA9DB"/>
+              <w:bottom w:val="single" w:sz="4" w:space="0" w:color="8EA9DB"/>
+              <w:right w:val="single" w:sz="4" w:space="0" w:color="8EA9DB"/>
+            </w:tcBorders>
+            <w:shd w:val="clear" w:color="auto" w:fill="D9E1F2"/>
+            <w:tcMar>
+              <w:top w:w="100" w:type="dxa"/>
+              <w:left w:w="100" w:type="dxa"/>
+              <w:bottom w:w="100" w:type="dxa"/>
+              <w:right w:w="100" w:type="dxa"/>
+            </w:tcMar>
+            <w:hideMark/>
+          </w:tcPr>
+          <w:p>
+            <w:pPr>
+              <w:ind w:firstLine="0"/>
+              <w:rPr>
+                <w:rFonts w:ascii="Times New Roman" w:eastAsia="Times New Roman" w:hAnsi="Times New Roman" w:cs="Times New Roman"/>
+                <w:color w:val="auto"/>
+                <w:kern w:val="0"/>
+                <w:sz w:val="24"/>
+                <w:szCs w:val="24"/>
+                <w14:ligatures w14:val="none"/>
+              </w:rPr>
+            </w:pPr>
+            <w:r>
+              <w:rPr>
+                <w:rFonts w:ascii="Arial" w:eastAsia="Times New Roman" w:hAnsi="Arial" w:cs="Arial"/>
+                <w:kern w:val="0"/>
+                <w:sz w:val="24"/>
+                <w:szCs w:val="24"/>
+                <w:shd w:val="clear" w:color="auto" w:fill="FFFFFF"/>
+                <w14:ligatures w14:val="none"/>
+              </w:rPr>
+              <w:t>-6,000</w:t>
+            </w:r>
+          </w:p>
+        </w:tc>
+      </w:tr>
+      <w:tr>
+        <w:trPr>
+          <w:trHeight w:val="500"/>
+        </w:trPr>
+        <w:tc>
+          <w:tcPr>
+            <w:tcW w:w="0" w:type="auto"/>
+            <w:tcBorders>
+              <w:top w:val="single" w:sz="4" w:space="0" w:color="8EA9DB"/>
+              <w:left w:val="single" w:sz="4" w:space="0" w:color="8EA9DB"/>
+              <w:bottom w:val="single" w:sz="4" w:space="0" w:color="8EA9DB"/>
+            </w:tcBorders>
+            <w:tcMar>
+              <w:top w:w="100" w:type="dxa"/>
+              <w:left w:w="100" w:type="dxa"/>
+              <w:bottom w:w="100" w:type="dxa"/>
+              <w:right w:w="100" w:type="dxa"/>
+            </w:tcMar>
+            <w:hideMark/>
+          </w:tcPr>
+          <w:p>
+            <w:pPr>
+              <w:ind w:firstLine="0"/>
+              <w:rPr>
+                <w:rFonts w:ascii="Times New Roman" w:eastAsia="Times New Roman" w:hAnsi="Times New Roman" w:cs="Times New Roman"/>
+                <w:color w:val="auto"/>
+                <w:kern w:val="0"/>
+                <w:sz w:val="24"/>
+                <w:szCs w:val="24"/>
+                <w14:ligatures w14:val="none"/>
+              </w:rPr>
+            </w:pPr>
+            <w:r>
+              <w:rPr>
+                <w:rFonts w:ascii="Arial" w:eastAsia="Times New Roman" w:hAnsi="Arial" w:cs="Arial"/>
+                <w:kern w:val="0"/>
+                <w:sz w:val="24"/>
+                <w:szCs w:val="24"/>
+                <w:shd w:val="clear" w:color="auto" w:fill="FFFFFF"/>
+                <w14:ligatures w14:val="none"/>
+              </w:rPr>
+              <w:t>4,000</w:t>
+            </w:r>
+          </w:p>
+        </w:tc>
+        <w:tc>
+          <w:tcPr>
+            <w:tcW w:w="0" w:type="auto"/>
+            <w:tcBorders>
+              <w:top w:val="single" w:sz="4" w:space="0" w:color="8EA9DB"/>
+              <w:bottom w:val="single" w:sz="4" w:space="0" w:color="8EA9DB"/>
+            </w:tcBorders>
+            <w:tcMar>
+              <w:top w:w="100" w:type="dxa"/>
+              <w:left w:w="100" w:type="dxa"/>
+              <w:bottom w:w="100" w:type="dxa"/>
+              <w:right w:w="100" w:type="dxa"/>
+            </w:tcMar>
+            <w:hideMark/>
+          </w:tcPr>
+          <w:p>
+            <w:pPr>
+              <w:ind w:firstLine="0"/>
+              <w:rPr>
+                <w:rFonts w:ascii="Times New Roman" w:eastAsia="Times New Roman" w:hAnsi="Times New Roman" w:cs="Times New Roman"/>
+                <w:color w:val="auto"/>
+                <w:kern w:val="0"/>
+                <w:sz w:val="24"/>
+                <w:szCs w:val="24"/>
+                <w14:ligatures w14:val="none"/>
+              </w:rPr>
+            </w:pPr>
+            <w:r>
+              <w:rPr>
+                <w:rFonts w:ascii="Arial" w:eastAsia="Times New Roman" w:hAnsi="Arial" w:cs="Arial"/>
+                <w:kern w:val="0"/>
+                <w:sz w:val="24"/>
+                <w:szCs w:val="24"/>
+                <w:shd w:val="clear" w:color="auto" w:fill="FFFFFF"/>
+                <w14:ligatures w14:val="none"/>
+              </w:rPr>
+              <w:t>48,000</w:t>
+            </w:r>
+          </w:p>
+        </w:tc>
+        <w:tc>
+          <w:tcPr>
+            <w:tcW w:w="0" w:type="auto"/>
+            <w:tcBorders>
+              <w:top w:val="single" w:sz="4" w:space="0" w:color="8EA9DB"/>
+              <w:bottom w:val="single" w:sz="4" w:space="0" w:color="8EA9DB"/>
+            </w:tcBorders>
+            <w:tcMar>
+              <w:top w:w="100" w:type="dxa"/>
+              <w:left w:w="100" w:type="dxa"/>
+              <w:bottom w:w="100" w:type="dxa"/>
+              <w:right w:w="100" w:type="dxa"/>
+            </w:tcMar>
+            <w:hideMark/>
+          </w:tcPr>
+          <w:p>
+            <w:pPr>
+              <w:ind w:firstLine="0"/>
+              <w:rPr>
+                <w:rFonts w:ascii="Times New Roman" w:eastAsia="Times New Roman" w:hAnsi="Times New Roman" w:cs="Times New Roman"/>
+                <w:color w:val="auto"/>
+                <w:kern w:val="0"/>
+                <w:sz w:val="24"/>
+                <w:szCs w:val="24"/>
+                <w14:ligatures w14:val="none"/>
+              </w:rPr>
+            </w:pPr>
+            <w:r>
+              <w:rPr>
+                <w:rFonts w:ascii="Arial" w:eastAsia="Times New Roman" w:hAnsi="Arial" w:cs="Arial"/>
+                <w:kern w:val="0"/>
+                <w:sz w:val="24"/>
+                <w:szCs w:val="24"/>
+                <w:shd w:val="clear" w:color="auto" w:fill="FFFFFF"/>
+                <w14:ligatures w14:val="none"/>
+              </w:rPr>
+              <w:t>40,000</w:t>
+            </w:r>
+          </w:p>
+        </w:tc>
+        <w:tc>
+          <w:tcPr>
+            <w:tcW w:w="0" w:type="auto"/>
+            <w:tcBorders>
+              <w:top w:val="single" w:sz="4" w:space="0" w:color="8EA9DB"/>
+              <w:bottom w:val="single" w:sz="4" w:space="0" w:color="8EA9DB"/>
+            </w:tcBorders>
+            <w:tcMar>
+              <w:top w:w="100" w:type="dxa"/>
+              <w:left w:w="100" w:type="dxa"/>
+              <w:bottom w:w="100" w:type="dxa"/>
+              <w:right w:w="100" w:type="dxa"/>
+            </w:tcMar>
+            <w:hideMark/>
+          </w:tcPr>
+          <w:p>
+            <w:pPr>
+              <w:ind w:firstLine="0"/>
+              <w:rPr>
+                <w:rFonts w:ascii="Times New Roman" w:eastAsia="Times New Roman" w:hAnsi="Times New Roman" w:cs="Times New Roman"/>
+                <w:color w:val="auto"/>
+                <w:kern w:val="0"/>
+                <w:sz w:val="24"/>
+                <w:szCs w:val="24"/>
+                <w14:ligatures w14:val="none"/>
+              </w:rPr>
+            </w:pPr>
+            <w:r>
+              <w:rPr>
+                <w:rFonts w:ascii="Arial" w:eastAsia="Times New Roman" w:hAnsi="Arial" w:cs="Arial"/>
+                <w:kern w:val="0"/>
+                <w:sz w:val="24"/>
+                <w:szCs w:val="24"/>
+                <w:shd w:val="clear" w:color="auto" w:fill="FFFFFF"/>
+                <w14:ligatures w14:val="none"/>
+              </w:rPr>
+              <w:t>88,000</w:t>
+            </w:r>
+          </w:p>
+        </w:tc>
+        <w:tc>
+          <w:tcPr>
+            <w:tcW w:w="0" w:type="auto"/>
+            <w:tcBorders>
+              <w:top w:val="single" w:sz="4" w:space="0" w:color="8EA9DB"/>
+              <w:bottom w:val="single" w:sz="4" w:space="0" w:color="8EA9DB"/>
+            </w:tcBorders>
+            <w:tcMar>
+              <w:top w:w="100" w:type="dxa"/>
+              <w:left w:w="100" w:type="dxa"/>
+              <w:bottom w:w="100" w:type="dxa"/>
+              <w:right w:w="100" w:type="dxa"/>
+            </w:tcMar>
+            <w:hideMark/>
+          </w:tcPr>
+          <w:p>
+            <w:pPr>
+              <w:ind w:firstLine="0"/>
+              <w:rPr>
+                <w:rFonts w:ascii="Times New Roman" w:eastAsia="Times New Roman" w:hAnsi="Times New Roman" w:cs="Times New Roman"/>
+                <w:color w:val="auto"/>
+                <w:kern w:val="0"/>
+                <w:sz w:val="24"/>
+                <w:szCs w:val="24"/>
+                <w14:ligatures w14:val="none"/>
+              </w:rPr>
+            </w:pPr>
+            <w:r>
+              <w:rPr>
+                <w:rFonts w:ascii="Arial" w:eastAsia="Times New Roman" w:hAnsi="Arial" w:cs="Arial"/>
+                <w:kern w:val="0"/>
+                <w:sz w:val="24"/>
+                <w:szCs w:val="24"/>
+                <w:shd w:val="clear" w:color="auto" w:fill="FFFFFF"/>
+                <w14:ligatures w14:val="none"/>
+              </w:rPr>
+              <w:t>40,000</w:t>
+            </w:r>
+          </w:p>
+        </w:tc>
+        <w:tc>
+          <w:tcPr>
+            <w:tcW w:w="0" w:type="auto"/>
+            <w:tcBorders>
+              <w:top w:val="single" w:sz="4" w:space="0" w:color="8EA9DB"/>
+              <w:bottom w:val="single" w:sz="4" w:space="0" w:color="8EA9DB"/>
+              <w:right w:val="single" w:sz="4" w:space="0" w:color="8EA9DB"/>
+            </w:tcBorders>
+            <w:tcMar>
+              <w:top w:w="100" w:type="dxa"/>
+              <w:left w:w="100" w:type="dxa"/>
+              <w:bottom w:w="100" w:type="dxa"/>
+              <w:right w:w="100" w:type="dxa"/>
+            </w:tcMar>
+            <w:hideMark/>
+          </w:tcPr>
+          <w:p>
+            <w:pPr>
+              <w:ind w:firstLine="0"/>
+              <w:rPr>
+                <w:rFonts w:ascii="Times New Roman" w:eastAsia="Times New Roman" w:hAnsi="Times New Roman" w:cs="Times New Roman"/>
+                <w:color w:val="auto"/>
+                <w:kern w:val="0"/>
+                <w:sz w:val="24"/>
+                <w:szCs w:val="24"/>
+                <w14:ligatures w14:val="none"/>
+              </w:rPr>
+            </w:pPr>
+            <w:r>
+              <w:rPr>
+                <w:rFonts w:ascii="Arial" w:eastAsia="Times New Roman" w:hAnsi="Arial" w:cs="Arial"/>
+                <w:kern w:val="0"/>
+                <w:sz w:val="24"/>
+                <w:szCs w:val="24"/>
+                <w:shd w:val="clear" w:color="auto" w:fill="FFFFFF"/>
+                <w14:ligatures w14:val="none"/>
+              </w:rPr>
+              <w:t>48,000</w:t>
+            </w:r>
+          </w:p>
+        </w:tc>
+      </w:tr>
+      <w:tr>
+        <w:trPr>
+          <w:trHeight w:val="500"/>
+        </w:trPr>
+        <w:tc>
+          <w:tcPr>
+            <w:tcW w:w="0" w:type="auto"/>
+            <w:tcBorders>
+              <w:top w:val="single" w:sz="4" w:space="0" w:color="8EA9DB"/>
+              <w:left w:val="single" w:sz="4" w:space="0" w:color="8EA9DB"/>
+              <w:bottom w:val="single" w:sz="4" w:space="0" w:color="8EA9DB"/>
+            </w:tcBorders>
+            <w:shd w:val="clear" w:color="auto" w:fill="D9E1F2"/>
+            <w:tcMar>
+              <w:top w:w="100" w:type="dxa"/>
+              <w:left w:w="100" w:type="dxa"/>
+              <w:bottom w:w="100" w:type="dxa"/>
+              <w:right w:w="100" w:type="dxa"/>
+            </w:tcMar>
+            <w:hideMark/>
+          </w:tcPr>
+          <w:p>
+            <w:pPr>
+              <w:ind w:firstLine="0"/>
+              <w:rPr>
+                <w:rFonts w:ascii="Times New Roman" w:eastAsia="Times New Roman" w:hAnsi="Times New Roman" w:cs="Times New Roman"/>
+                <w:color w:val="auto"/>
+                <w:kern w:val="0"/>
+                <w:sz w:val="24"/>
+                <w:szCs w:val="24"/>
+                <w14:ligatures w14:val="none"/>
+              </w:rPr>
+            </w:pPr>
+            <w:r>
+              <w:rPr>
+                <w:rFonts w:ascii="Arial" w:eastAsia="Times New Roman" w:hAnsi="Arial" w:cs="Arial"/>
+                <w:kern w:val="0"/>
+                <w:sz w:val="24"/>
+                <w:szCs w:val="24"/>
+                <w:shd w:val="clear" w:color="auto" w:fill="FFFFFF"/>
+                <w14:ligatures w14:val="none"/>
+              </w:rPr>
+              <w:t>6,500</w:t>
+            </w:r>
+          </w:p>
+        </w:tc>
+        <w:tc>
+          <w:tcPr>
+            <w:tcW w:w="0" w:type="auto"/>
+            <w:tcBorders>
+              <w:top w:val="single" w:sz="4" w:space="0" w:color="8EA9DB"/>
+              <w:bottom w:val="single" w:sz="4" w:space="0" w:color="8EA9DB"/>
+            </w:tcBorders>
+            <w:shd w:val="clear" w:color="auto" w:fill="D9E1F2"/>
+            <w:tcMar>
+              <w:top w:w="100" w:type="dxa"/>
+              <w:left w:w="100" w:type="dxa"/>
+              <w:bottom w:w="100" w:type="dxa"/>
+              <w:right w:w="100" w:type="dxa"/>
+            </w:tcMar>
+            <w:hideMark/>
+          </w:tcPr>
+          <w:p>
+            <w:pPr>
+              <w:ind w:firstLine="0"/>
+              <w:rPr>
+                <w:rFonts w:ascii="Times New Roman" w:eastAsia="Times New Roman" w:hAnsi="Times New Roman" w:cs="Times New Roman"/>
+                <w:color w:val="auto"/>
+                <w:kern w:val="0"/>
+                <w:sz w:val="24"/>
+                <w:szCs w:val="24"/>
+                <w14:ligatures w14:val="none"/>
+              </w:rPr>
+            </w:pPr>
+            <w:r>
+              <w:rPr>
+                <w:rFonts w:ascii="Arial" w:eastAsia="Times New Roman" w:hAnsi="Arial" w:cs="Arial"/>
+                <w:kern w:val="0"/>
+                <w:sz w:val="24"/>
+                <w:szCs w:val="24"/>
+                <w:shd w:val="clear" w:color="auto" w:fill="FFFFFF"/>
+                <w14:ligatures w14:val="none"/>
+              </w:rPr>
+              <w:t>78,000</w:t>
+            </w:r>
+          </w:p>
+        </w:tc>
+        <w:tc>
+          <w:tcPr>
+            <w:tcW w:w="0" w:type="auto"/>
+            <w:tcBorders>
+              <w:top w:val="single" w:sz="4" w:space="0" w:color="8EA9DB"/>
+              <w:bottom w:val="single" w:sz="4" w:space="0" w:color="8EA9DB"/>
+            </w:tcBorders>
+            <w:shd w:val="clear" w:color="auto" w:fill="D9E1F2"/>
+            <w:tcMar>
+              <w:top w:w="100" w:type="dxa"/>
+              <w:left w:w="100" w:type="dxa"/>
+              <w:bottom w:w="100" w:type="dxa"/>
+              <w:right w:w="100" w:type="dxa"/>
+            </w:tcMar>
+            <w:hideMark/>
+          </w:tcPr>
+          <w:p>
+            <w:pPr>
+              <w:ind w:firstLine="0"/>
+              <w:rPr>
+                <w:rFonts w:ascii="Times New Roman" w:eastAsia="Times New Roman" w:hAnsi="Times New Roman" w:cs="Times New Roman"/>
+                <w:color w:val="auto"/>
+                <w:kern w:val="0"/>
+                <w:sz w:val="24"/>
+                <w:szCs w:val="24"/>
+                <w14:ligatures w14:val="none"/>
+              </w:rPr>
+            </w:pPr>
+            <w:r>
+              <w:rPr>
+                <w:rFonts w:ascii="Arial" w:eastAsia="Times New Roman" w:hAnsi="Arial" w:cs="Arial"/>
+                <w:kern w:val="0"/>
+                <w:sz w:val="24"/>
+                <w:szCs w:val="24"/>
+                <w:shd w:val="clear" w:color="auto" w:fill="FFFFFF"/>
+                <w14:ligatures w14:val="none"/>
+              </w:rPr>
+              <w:t>65,000</w:t>
+            </w:r>
+          </w:p>
+        </w:tc>
+        <w:tc>
+          <w:tcPr>
+            <w:tcW w:w="0" w:type="auto"/>
+            <w:tcBorders>
+              <w:top w:val="single" w:sz="4" w:space="0" w:color="8EA9DB"/>
+              <w:bottom w:val="single" w:sz="4" w:space="0" w:color="8EA9DB"/>
+            </w:tcBorders>
+            <w:shd w:val="clear" w:color="auto" w:fill="D9E1F2"/>
+            <w:tcMar>
+              <w:top w:w="100" w:type="dxa"/>
+              <w:left w:w="100" w:type="dxa"/>
+              <w:bottom w:w="100" w:type="dxa"/>
+              <w:right w:w="100" w:type="dxa"/>
+            </w:tcMar>
+            <w:hideMark/>
+          </w:tcPr>
+          <w:p>
+            <w:pPr>
+              <w:ind w:firstLine="0"/>
+              <w:rPr>
+                <w:rFonts w:ascii="Times New Roman" w:eastAsia="Times New Roman" w:hAnsi="Times New Roman" w:cs="Times New Roman"/>
+                <w:color w:val="auto"/>
+                <w:kern w:val="0"/>
+                <w:sz w:val="24"/>
+                <w:szCs w:val="24"/>
+                <w14:ligatures w14:val="none"/>
+              </w:rPr>
+            </w:pPr>
+            <w:r>
+              <w:rPr>
+                <w:rFonts w:ascii="Arial" w:eastAsia="Times New Roman" w:hAnsi="Arial" w:cs="Arial"/>
+                <w:kern w:val="0"/>
+                <w:sz w:val="24"/>
+                <w:szCs w:val="24"/>
+                <w:shd w:val="clear" w:color="auto" w:fill="FFFFFF"/>
+                <w14:ligatures w14:val="none"/>
+              </w:rPr>
+              <w:t>143,000</w:t>
+            </w:r>
+          </w:p>
+        </w:tc>
+        <w:tc>
+          <w:tcPr>
+            <w:tcW w:w="0" w:type="auto"/>
+            <w:tcBorders>
+              <w:top w:val="single" w:sz="4" w:space="0" w:color="8EA9DB"/>
+              <w:bottom w:val="single" w:sz="4" w:space="0" w:color="8EA9DB"/>
+            </w:tcBorders>
+            <w:shd w:val="clear" w:color="auto" w:fill="D9E1F2"/>
+            <w:tcMar>
+              <w:top w:w="100" w:type="dxa"/>
+              <w:left w:w="100" w:type="dxa"/>
+              <w:bottom w:w="100" w:type="dxa"/>
+              <w:right w:w="100" w:type="dxa"/>
+            </w:tcMar>
+            <w:hideMark/>
+          </w:tcPr>
+          <w:p>
+            <w:pPr>
+              <w:ind w:firstLine="0"/>
+              <w:rPr>
+                <w:rFonts w:ascii="Times New Roman" w:eastAsia="Times New Roman" w:hAnsi="Times New Roman" w:cs="Times New Roman"/>
+                <w:color w:val="auto"/>
+                <w:kern w:val="0"/>
+                <w:sz w:val="24"/>
+                <w:szCs w:val="24"/>
+                <w14:ligatures w14:val="none"/>
+              </w:rPr>
+            </w:pPr>
+            <w:r>
+              <w:rPr>
+                <w:rFonts w:ascii="Arial" w:eastAsia="Times New Roman" w:hAnsi="Arial" w:cs="Arial"/>
+                <w:kern w:val="0"/>
+                <w:sz w:val="24"/>
+                <w:szCs w:val="24"/>
+                <w:shd w:val="clear" w:color="auto" w:fill="FFFFFF"/>
+                <w14:ligatures w14:val="none"/>
+              </w:rPr>
+              <w:t>40,000</w:t>
+            </w:r>
+          </w:p>
+        </w:tc>
+        <w:tc>
+          <w:tcPr>
+            <w:tcW w:w="0" w:type="auto"/>
+            <w:tcBorders>
+              <w:top w:val="single" w:sz="4" w:space="0" w:color="8EA9DB"/>
+              <w:bottom w:val="single" w:sz="4" w:space="0" w:color="8EA9DB"/>
+              <w:right w:val="single" w:sz="4" w:space="0" w:color="8EA9DB"/>
+            </w:tcBorders>
+            <w:shd w:val="clear" w:color="auto" w:fill="D9E1F2"/>
+            <w:tcMar>
+              <w:top w:w="100" w:type="dxa"/>
+              <w:left w:w="100" w:type="dxa"/>
+              <w:bottom w:w="100" w:type="dxa"/>
+              <w:right w:w="100" w:type="dxa"/>
+            </w:tcMar>
+            <w:hideMark/>
+          </w:tcPr>
+          <w:p>
+            <w:pPr>
+              <w:ind w:firstLine="0"/>
+              <w:rPr>
+                <w:rFonts w:ascii="Times New Roman" w:eastAsia="Times New Roman" w:hAnsi="Times New Roman" w:cs="Times New Roman"/>
+                <w:color w:val="auto"/>
+                <w:kern w:val="0"/>
+                <w:sz w:val="24"/>
+                <w:szCs w:val="24"/>
+                <w14:ligatures w14:val="none"/>
+              </w:rPr>
+            </w:pPr>
+            <w:r>
+              <w:rPr>
+                <w:rFonts w:ascii="Arial" w:eastAsia="Times New Roman" w:hAnsi="Arial" w:cs="Arial"/>
+                <w:kern w:val="0"/>
+                <w:sz w:val="24"/>
+                <w:szCs w:val="24"/>
+                <w:shd w:val="clear" w:color="auto" w:fill="FFFFFF"/>
+                <w14:ligatures w14:val="none"/>
+              </w:rPr>
+              <w:t>108,000</w:t>
+            </w:r>
+          </w:p>
+        </w:tc>
+      </w:tr>
+      <w:tr>
+        <w:trPr>
+          <w:trHeight w:val="500"/>
+        </w:trPr>
+        <w:tc>
+          <w:tcPr>
+            <w:tcW w:w="0" w:type="auto"/>
+            <w:tcBorders>
+              <w:top w:val="single" w:sz="4" w:space="0" w:color="8EA9DB"/>
+              <w:left w:val="single" w:sz="4" w:space="0" w:color="8EA9DB"/>
+              <w:bottom w:val="single" w:sz="4" w:space="0" w:color="8EA9DB"/>
+            </w:tcBorders>
+            <w:tcMar>
+              <w:top w:w="100" w:type="dxa"/>
+              <w:left w:w="100" w:type="dxa"/>
+              <w:bottom w:w="100" w:type="dxa"/>
+              <w:right w:w="100" w:type="dxa"/>
+            </w:tcMar>
+            <w:hideMark/>
+          </w:tcPr>
+          <w:p>
+            <w:pPr>
+              <w:ind w:firstLine="0"/>
+              <w:rPr>
+                <w:rFonts w:ascii="Times New Roman" w:eastAsia="Times New Roman" w:hAnsi="Times New Roman" w:cs="Times New Roman"/>
+                <w:color w:val="auto"/>
+                <w:kern w:val="0"/>
+                <w:sz w:val="24"/>
+                <w:szCs w:val="24"/>
+                <w14:ligatures w14:val="none"/>
+              </w:rPr>
+            </w:pPr>
+            <w:r>
+              <w:rPr>
+                <w:rFonts w:ascii="Arial" w:eastAsia="Times New Roman" w:hAnsi="Arial" w:cs="Arial"/>
+                <w:kern w:val="0"/>
+                <w:sz w:val="24"/>
+                <w:szCs w:val="24"/>
+                <w:shd w:val="clear" w:color="auto" w:fill="FFFFFF"/>
+                <w14:ligatures w14:val="none"/>
+              </w:rPr>
+              <w:lastRenderedPageBreak/>
+              <w:t>10,000</w:t>
+            </w:r>
+          </w:p>
+        </w:tc>
+        <w:tc>
+          <w:tcPr>
+            <w:tcW w:w="0" w:type="auto"/>
+            <w:tcBorders>
+              <w:top w:val="single" w:sz="4" w:space="0" w:color="8EA9DB"/>
+              <w:bottom w:val="single" w:sz="4" w:space="0" w:color="8EA9DB"/>
+            </w:tcBorders>
+            <w:tcMar>
+              <w:top w:w="100" w:type="dxa"/>
+              <w:left w:w="100" w:type="dxa"/>
+              <w:bottom w:w="100" w:type="dxa"/>
+              <w:right w:w="100" w:type="dxa"/>
+            </w:tcMar>
+            <w:hideMark/>
+          </w:tcPr>
+          <w:p>
+            <w:pPr>
+              <w:ind w:firstLine="0"/>
+              <w:rPr>
+                <w:rFonts w:ascii="Times New Roman" w:eastAsia="Times New Roman" w:hAnsi="Times New Roman" w:cs="Times New Roman"/>
+                <w:color w:val="auto"/>
+                <w:kern w:val="0"/>
+                <w:sz w:val="24"/>
+                <w:szCs w:val="24"/>
+                <w14:ligatures w14:val="none"/>
+              </w:rPr>
+            </w:pPr>
+            <w:r>
+              <w:rPr>
+                <w:rFonts w:ascii="Arial" w:eastAsia="Times New Roman" w:hAnsi="Arial" w:cs="Arial"/>
+                <w:kern w:val="0"/>
+                <w:sz w:val="24"/>
+                <w:szCs w:val="24"/>
+                <w:shd w:val="clear" w:color="auto" w:fill="FFFFFF"/>
+                <w14:ligatures w14:val="none"/>
+              </w:rPr>
+              <w:t>120,000</w:t>
+            </w:r>
+          </w:p>
+        </w:tc>
+        <w:tc>
+          <w:tcPr>
+            <w:tcW w:w="0" w:type="auto"/>
+            <w:tcBorders>
+              <w:top w:val="single" w:sz="4" w:space="0" w:color="8EA9DB"/>
+              <w:bottom w:val="single" w:sz="4" w:space="0" w:color="8EA9DB"/>
+            </w:tcBorders>
+            <w:tcMar>
+              <w:top w:w="100" w:type="dxa"/>
+              <w:left w:w="100" w:type="dxa"/>
+              <w:bottom w:w="100" w:type="dxa"/>
+              <w:right w:w="100" w:type="dxa"/>
+            </w:tcMar>
+            <w:hideMark/>
+          </w:tcPr>
+          <w:p>
+            <w:pPr>
+              <w:ind w:firstLine="0"/>
+              <w:rPr>
+                <w:rFonts w:ascii="Times New Roman" w:eastAsia="Times New Roman" w:hAnsi="Times New Roman" w:cs="Times New Roman"/>
+                <w:color w:val="auto"/>
+                <w:kern w:val="0"/>
+                <w:sz w:val="24"/>
+                <w:szCs w:val="24"/>
+                <w14:ligatures w14:val="none"/>
+              </w:rPr>
+            </w:pPr>
+            <w:r>
+              <w:rPr>
+                <w:rFonts w:ascii="Arial" w:eastAsia="Times New Roman" w:hAnsi="Arial" w:cs="Arial"/>
+                <w:kern w:val="0"/>
+                <w:sz w:val="24"/>
+                <w:szCs w:val="24"/>
+                <w:shd w:val="clear" w:color="auto" w:fill="FFFFFF"/>
+                <w14:ligatures w14:val="none"/>
+              </w:rPr>
+              <w:t>100,000</w:t>
+            </w:r>
+          </w:p>
+        </w:tc>
+        <w:tc>
+          <w:tcPr>
+            <w:tcW w:w="0" w:type="auto"/>
+            <w:tcBorders>
+              <w:top w:val="single" w:sz="4" w:space="0" w:color="8EA9DB"/>
+              <w:bottom w:val="single" w:sz="4" w:space="0" w:color="8EA9DB"/>
+            </w:tcBorders>
+            <w:tcMar>
+              <w:top w:w="100" w:type="dxa"/>
+              <w:left w:w="100" w:type="dxa"/>
+              <w:bottom w:w="100" w:type="dxa"/>
+              <w:right w:w="100" w:type="dxa"/>
+            </w:tcMar>
+            <w:hideMark/>
+          </w:tcPr>
+          <w:p>
+            <w:pPr>
+              <w:ind w:firstLine="0"/>
+              <w:rPr>
+                <w:rFonts w:ascii="Times New Roman" w:eastAsia="Times New Roman" w:hAnsi="Times New Roman" w:cs="Times New Roman"/>
+                <w:color w:val="auto"/>
+                <w:kern w:val="0"/>
+                <w:sz w:val="24"/>
+                <w:szCs w:val="24"/>
+                <w14:ligatures w14:val="none"/>
+              </w:rPr>
+            </w:pPr>
+            <w:r>
+              <w:rPr>
+                <w:rFonts w:ascii="Arial" w:eastAsia="Times New Roman" w:hAnsi="Arial" w:cs="Arial"/>
+                <w:kern w:val="0"/>
+                <w:sz w:val="24"/>
+                <w:szCs w:val="24"/>
+                <w:shd w:val="clear" w:color="auto" w:fill="FFFFFF"/>
+                <w14:ligatures w14:val="none"/>
+              </w:rPr>
+              <w:t>220,000</w:t>
+            </w:r>
+          </w:p>
+        </w:tc>
+        <w:tc>
+          <w:tcPr>
+            <w:tcW w:w="0" w:type="auto"/>
+            <w:tcBorders>
+              <w:top w:val="single" w:sz="4" w:space="0" w:color="8EA9DB"/>
+              <w:bottom w:val="single" w:sz="4" w:space="0" w:color="8EA9DB"/>
+            </w:tcBorders>
+            <w:tcMar>
+              <w:top w:w="100" w:type="dxa"/>
+              <w:left w:w="100" w:type="dxa"/>
+              <w:bottom w:w="100" w:type="dxa"/>
+              <w:right w:w="100" w:type="dxa"/>
+            </w:tcMar>
+            <w:hideMark/>
+          </w:tcPr>
+          <w:p>
+            <w:pPr>
+              <w:ind w:firstLine="0"/>
+              <w:rPr>
+                <w:rFonts w:ascii="Times New Roman" w:eastAsia="Times New Roman" w:hAnsi="Times New Roman" w:cs="Times New Roman"/>
+                <w:color w:val="auto"/>
+                <w:kern w:val="0"/>
+                <w:sz w:val="24"/>
+                <w:szCs w:val="24"/>
+                <w14:ligatures w14:val="none"/>
+              </w:rPr>
+            </w:pPr>
+            <w:r>
+              <w:rPr>
+                <w:rFonts w:ascii="Arial" w:eastAsia="Times New Roman" w:hAnsi="Arial" w:cs="Arial"/>
+                <w:kern w:val="0"/>
+                <w:sz w:val="24"/>
+                <w:szCs w:val="24"/>
+                <w:shd w:val="clear" w:color="auto" w:fill="FFFFFF"/>
+                <w14:ligatures w14:val="none"/>
+              </w:rPr>
+              <w:t>50,000</w:t>
+            </w:r>
+          </w:p>
+        </w:tc>
+        <w:tc>
+          <w:tcPr>
+            <w:tcW w:w="0" w:type="auto"/>
+            <w:tcBorders>
+              <w:top w:val="single" w:sz="4" w:space="0" w:color="8EA9DB"/>
+              <w:bottom w:val="single" w:sz="4" w:space="0" w:color="8EA9DB"/>
+              <w:right w:val="single" w:sz="4" w:space="0" w:color="8EA9DB"/>
+            </w:tcBorders>
+            <w:tcMar>
+              <w:top w:w="100" w:type="dxa"/>
+              <w:left w:w="100" w:type="dxa"/>
+              <w:bottom w:w="100" w:type="dxa"/>
+              <w:right w:w="100" w:type="dxa"/>
+            </w:tcMar>
+            <w:hideMark/>
+          </w:tcPr>
+          <w:p>
+            <w:pPr>
+              <w:ind w:firstLine="0"/>
+              <w:rPr>
+                <w:rFonts w:ascii="Times New Roman" w:eastAsia="Times New Roman" w:hAnsi="Times New Roman" w:cs="Times New Roman"/>
+                <w:color w:val="auto"/>
+                <w:kern w:val="0"/>
+                <w:sz w:val="24"/>
+                <w:szCs w:val="24"/>
+                <w14:ligatures w14:val="none"/>
+              </w:rPr>
+            </w:pPr>
+            <w:r>
+              <w:rPr>
+                <w:rFonts w:ascii="Arial" w:eastAsia="Times New Roman" w:hAnsi="Arial" w:cs="Arial"/>
+                <w:kern w:val="0"/>
+                <w:sz w:val="24"/>
+                <w:szCs w:val="24"/>
+                <w:shd w:val="clear" w:color="auto" w:fill="FFFFFF"/>
+                <w14:ligatures w14:val="none"/>
+              </w:rPr>
+              <w:t>170,000</w:t>
+            </w:r>
+          </w:p>
+        </w:tc>
+      </w:tr>
+    </w:tbl>
+    <w:p>
+      <w:pPr>
+        <w:ind w:firstLine="0"/>
+      </w:pPr>
+      <w:bookmarkStart w:id="0" w:name="_GoBack"/>
+      <w:bookmarkEnd w:id="0"/>
+    </w:p>
     <w:p>
       <w:pPr>
         <w:ind w:firstLine="0"/>
@@ -115,7 +1890,6 @@
           <w:bdr w:val="none" w:sz="0" w:space="0" w:color="auto" w:frame="1"/>
           <w:shd w:val="clear" w:color="auto" w:fill="FFFFFF"/>
         </w:rPr>
-        <w:lastRenderedPageBreak/>
         <w:drawing>
           <wp:inline distT="0" distB="0" distL="0" distR="0" wp14:anchorId="557D9E03" wp14:editId="626559A0">
             <wp:extent cx="5274310" cy="3215402"/>
@@ -182,6 +1956,7 @@
           <w:bdr w:val="none" w:sz="0" w:space="0" w:color="auto" w:frame="1"/>
           <w:shd w:val="clear" w:color="auto" w:fill="FFFFFF"/>
         </w:rPr>
+        <w:lastRenderedPageBreak/>
         <w:drawing>
           <wp:inline distT="0" distB="0" distL="0" distR="0" wp14:anchorId="40FCF36E" wp14:editId="04B34293">
             <wp:extent cx="5274310" cy="3162834"/>
@@ -343,8 +2118,6 @@
           </wp:inline>
         </w:drawing>
       </w:r>
-      <w:bookmarkStart w:id="0" w:name="_GoBack"/>
-      <w:bookmarkEnd w:id="0"/>
     </w:p>
     <w:sectPr>
       <w:pgSz w:w="11906" w:h="16838"/>
@@ -785,6 +2558,26 @@
     <w:semiHidden/>
     <w:unhideWhenUsed/>
   </w:style>
+  <w:style w:type="paragraph" w:styleId="Web">
+    <w:name w:val="Normal (Web)"/>
+    <w:basedOn w:val="a"/>
+    <w:uiPriority w:val="99"/>
+    <w:semiHidden/>
+    <w:unhideWhenUsed/>
+    <w:rsid w:val="00ED4603"/>
+    <w:pPr>
+      <w:spacing w:before="100" w:beforeAutospacing="1" w:after="100" w:afterAutospacing="1"/>
+      <w:ind w:firstLine="0"/>
+    </w:pPr>
+    <w:rPr>
+      <w:rFonts w:ascii="Times New Roman" w:eastAsia="Times New Roman" w:hAnsi="Times New Roman" w:cs="Times New Roman"/>
+      <w:color w:val="auto"/>
+      <w:kern w:val="0"/>
+      <w:sz w:val="24"/>
+      <w:szCs w:val="24"/>
+      <w14:ligatures w14:val="none"/>
+    </w:rPr>
+  </w:style>
 </w:styles>
 </file>
 
@@ -4305,7 +6098,7 @@
 </file>
 
 <file path=customXml/itemProps1.xml><?xml version="1.0" encoding="utf-8"?>
-<ds:datastoreItem xmlns:ds="http://schemas.openxmlformats.org/officeDocument/2006/customXml" ds:itemID="{0088FA85-546F-4CB4-B4DC-B68496CA4AE2}">
+<ds:datastoreItem xmlns:ds="http://schemas.openxmlformats.org/officeDocument/2006/customXml" ds:itemID="{F532C241-D400-49D9-9636-3DB6B6BE1A19}">
   <ds:schemaRefs>
     <ds:schemaRef ds:uri="http://schemas.openxmlformats.org/officeDocument/2006/bibliography"/>
   </ds:schemaRefs>

</xml_diff>